<commit_message>
New translations [template]  - deriv affiliate team - seminar - email 1.docx (Sinhala)
</commit_message>
<xml_diff>
--- a/public/email/crowdin/translations/si/[TEMPLATE]  - Deriv Affiliate team - seminar - EMAIL 1.docx
+++ b/public/email/crowdin/translations/si/[TEMPLATE]  - Deriv Affiliate team - seminar - EMAIL 1.docx
@@ -13,7 +13,7 @@
         <w:pStyle w:val="P68B1DB1-Normal1"/>
       </w:pPr>
       <w:r>
-        <w:t xml:space="preserve">ENGLISH / </w:t>
+        <w:t xml:space="preserve">ඉංග්‍රීසි / </w:t>
       </w:r>
       <w:hyperlink w:anchor="p49jshfwap3b">
         <w:r>
@@ -21,7 +21,7 @@
             <w:color w:val="1155cc"/>
             <w:u w:val="single"/>
           </w:rPr>
-          <w:t>SPANISH</w:t>
+          <w:t>ස්පාඤ්ඤ</w:t>
         </w:r>
       </w:hyperlink>
       <w:r>
@@ -33,7 +33,7 @@
             <w:color w:val="1155cc"/>
             <w:u w:val="single"/>
           </w:rPr>
-          <w:t xml:space="preserve">PORTUGUESE </w:t>
+          <w:t xml:space="preserve">පුර්තුගීසි </w:t>
         </w:r>
       </w:hyperlink>
       <w:r>
@@ -45,7 +45,7 @@
             <w:color w:val="1155cc"/>
             <w:u w:val="single"/>
           </w:rPr>
-          <w:t xml:space="preserve">FRENCH </w:t>
+          <w:t xml:space="preserve">ප්රංශ </w:t>
         </w:r>
       </w:hyperlink>
       <w:r>
@@ -57,7 +57,7 @@
             <w:color w:val="1155cc"/>
             <w:u w:val="single"/>
           </w:rPr>
-          <w:t xml:space="preserve">VIETNAMESE </w:t>
+          <w:t xml:space="preserve">වියනමීසී </w:t>
         </w:r>
       </w:hyperlink>
       <w:r>
@@ -69,7 +69,7 @@
             <w:color w:val="1155cc"/>
             <w:u w:val="single"/>
           </w:rPr>
-          <w:t>THAI</w:t>
+          <w:t>තායි</w:t>
         </w:r>
       </w:hyperlink>
     </w:p>
@@ -182,11 +182,11 @@
               <w:rPr>
                 <w:b w:val="1"/>
               </w:rPr>
-              <w:t>Background:</w:t>
+              <w:t>පසුබැසීම:</w:t>
             </w:r>
             <w:r>
               <w:br w:type="textWrapping"/>
-              <w:t xml:space="preserve">This is an invitation for affiliates to a meeting in their country or city. This is the first email to go out </w:t>
+              <w:t xml:space="preserve">මෙය සභාපතින් සඳහා තම රටේ හෝ නගරයේ සාකච්ඡාවකට ආරාධනායි. This is the first email to go out </w:t>
             </w:r>
           </w:p>
         </w:tc>
@@ -220,42 +220,42 @@
         <w:pStyle w:val="P68B1DB1-Normal1"/>
       </w:pPr>
       <w:r>
-        <w:t>ENGLISH</w:t>
-      </w:r>
-    </w:p>
-    <w:p>
-      <w:pPr>
-        <w:rPr>
-          <w:rFonts w:ascii="IBM Plex Sans" w:hAnsi="IBM Plex Sans" w:cs="IBM Plex Sans" w:eastAsia="IBM Plex Sans"/>
-          <w:b w:val="1"/>
-        </w:rPr>
-      </w:pPr>
-    </w:p>
-    <w:p>
-      <w:pPr>
-        <w:rPr>
-          <w:rFonts w:ascii="IBM Plex Sans" w:hAnsi="IBM Plex Sans" w:cs="IBM Plex Sans" w:eastAsia="IBM Plex Sans"/>
-          <w:b w:val="1"/>
-        </w:rPr>
-        <w:pStyle w:val="P68B1DB1-Normal2"/>
-      </w:pPr>
-      <w:r>
-        <w:rPr>
-          <w:b w:val="1"/>
-        </w:rPr>
-        <w:t xml:space="preserve">Subject line:</w:t>
-      </w:r>
-      <w:r>
-        <w:br w:type="textWrapping"/>
-        <w:t xml:space="preserve">Deriv Affiliate meeting | [CITY NAME] | [DATE]</w:t>
-        <w:br w:type="textWrapping"/>
-        <w:br w:type="textWrapping"/>
-      </w:r>
-      <w:r>
-        <w:rPr>
-          <w:b w:val="1"/>
-        </w:rPr>
-        <w:t>Body:</w:t>
+        <w:t>ඉංග්‍රීසි</w:t>
+      </w:r>
+    </w:p>
+    <w:p>
+      <w:pPr>
+        <w:rPr>
+          <w:rFonts w:ascii="IBM Plex Sans" w:hAnsi="IBM Plex Sans" w:cs="IBM Plex Sans" w:eastAsia="IBM Plex Sans"/>
+          <w:b w:val="1"/>
+        </w:rPr>
+      </w:pPr>
+    </w:p>
+    <w:p>
+      <w:pPr>
+        <w:rPr>
+          <w:rFonts w:ascii="IBM Plex Sans" w:hAnsi="IBM Plex Sans" w:cs="IBM Plex Sans" w:eastAsia="IBM Plex Sans"/>
+          <w:b w:val="1"/>
+        </w:rPr>
+        <w:pStyle w:val="P68B1DB1-Normal2"/>
+      </w:pPr>
+      <w:r>
+        <w:rPr>
+          <w:b w:val="1"/>
+        </w:rPr>
+        <w:t xml:space="preserve">විෂය රේඛාව:</w:t>
+      </w:r>
+      <w:r>
+        <w:br w:type="textWrapping"/>
+        <w:t xml:space="preserve">Deriv Affiliate මැතිවරණය | [CITY NAME] | [DATE]</w:t>
+        <w:br w:type="textWrapping"/>
+        <w:br w:type="textWrapping"/>
+      </w:r>
+      <w:r>
+        <w:rPr>
+          <w:b w:val="1"/>
+        </w:rPr>
+        <w:t xml:space="preserve">මැයිලයේ අන්තර්ගතය:</w:t>
       </w:r>
     </w:p>
     <w:p>
@@ -270,18 +270,18 @@
       <w:bookmarkStart w:colFirst="0" w:colLast="0" w:name="_elswkhobl3ky" w:id="1"/>
       <w:bookmarkEnd w:id="1"/>
       <w:r>
-        <w:t xml:space="preserve">See you in [CITY NAME]!</w:t>
-      </w:r>
-    </w:p>
-    <w:p>
-      <w:pPr>
-        <w:rPr>
-          <w:rFonts w:ascii="IBM Plex Sans" w:hAnsi="IBM Plex Sans" w:cs="IBM Plex Sans" w:eastAsia="IBM Plex Sans"/>
-        </w:rPr>
-        <w:pStyle w:val="P68B1DB1-Normal2"/>
-      </w:pPr>
-      <w:r>
-        <w:t xml:space="preserve">Great news! We will be in [CITY NAME] from</w:t>
+        <w:t xml:space="preserve">[CITY NAME] තුළ ඔබව දැක්මු!</w:t>
+      </w:r>
+    </w:p>
+    <w:p>
+      <w:pPr>
+        <w:rPr>
+          <w:rFonts w:ascii="IBM Plex Sans" w:hAnsi="IBM Plex Sans" w:cs="IBM Plex Sans" w:eastAsia="IBM Plex Sans"/>
+        </w:rPr>
+        <w:pStyle w:val="P68B1DB1-Normal2"/>
+      </w:pPr>
+      <w:r>
+        <w:t xml:space="preserve">හොඳ පුවතක්! We will be in [CITY NAME] from</w:t>
       </w:r>
       <w:r>
         <w:rPr>
@@ -290,25 +290,25 @@
         <w:t xml:space="preserve"> </w:t>
       </w:r>
       <w:r>
-        <w:t xml:space="preserve">[DATE] to [DATE] 2023. Our affiliate team, led by [COUNTRY] Country Manager [AFFILIATE MANAGER NAME], look forward to an exclusive one-on-one session with you.</w:t>
-      </w:r>
-    </w:p>
-    <w:p>
-      <w:pPr>
-        <w:rPr>
-          <w:rFonts w:ascii="IBM Plex Sans" w:hAnsi="IBM Plex Sans" w:cs="IBM Plex Sans" w:eastAsia="IBM Plex Sans"/>
-        </w:rPr>
-      </w:pPr>
-    </w:p>
-    <w:p>
-      <w:pPr>
-        <w:rPr>
-          <w:rFonts w:ascii="IBM Plex Sans" w:hAnsi="IBM Plex Sans" w:cs="IBM Plex Sans" w:eastAsia="IBM Plex Sans"/>
-        </w:rPr>
-        <w:pStyle w:val="P68B1DB1-Normal2"/>
-      </w:pPr>
-      <w:r>
-        <w:t xml:space="preserve">We’d love to hear about your experience with our affiliate programme. If there’s any way we can improve your experience, here’s your chance to tell us.</w:t>
+        <w:t xml:space="preserve">[DATE] to [DATE] 2023. අපගේ සභාපතික කණ්ඩායම, [COUNTRY] රාජ්‍ය කළමනාකරු [AFFILIATE MANAGER NAME] විසින් නායකත්වය ලබා ගෙන, ඔබ සමඟ ප්‍රධාන තනි-කඩය පැවැත්වීමට බලාපොරොත්තු වනවා.</w:t>
+      </w:r>
+    </w:p>
+    <w:p>
+      <w:pPr>
+        <w:rPr>
+          <w:rFonts w:ascii="IBM Plex Sans" w:hAnsi="IBM Plex Sans" w:cs="IBM Plex Sans" w:eastAsia="IBM Plex Sans"/>
+        </w:rPr>
+      </w:pPr>
+    </w:p>
+    <w:p>
+      <w:pPr>
+        <w:rPr>
+          <w:rFonts w:ascii="IBM Plex Sans" w:hAnsi="IBM Plex Sans" w:cs="IBM Plex Sans" w:eastAsia="IBM Plex Sans"/>
+        </w:rPr>
+        <w:pStyle w:val="P68B1DB1-Normal2"/>
+      </w:pPr>
+      <w:r>
+        <w:t xml:space="preserve">අපි ඔබේ සභාපතික වැඩසටහන සමඟ ඇති අත්දැකීම් ගැන හොඳින් දැන ගැනීමට කැමතියි. ඔබේ අත්දැකීමේ වඩාත් අයෝජනීය කරන වන්දිත කාර්යයක් නොවන්නේ නම්, මෙය අපට කියන්න ඔබගේ අවස්ථාවයි.</w:t>
       </w:r>
     </w:p>
     <w:p>
@@ -327,7 +327,7 @@
         <w:pStyle w:val="P68B1DB1-Normal4"/>
       </w:pPr>
       <w:r>
-        <w:t>When?</w:t>
+        <w:t>කවදා?</w:t>
       </w:r>
     </w:p>
     <w:p>
@@ -370,11 +370,11 @@
         <w:rPr>
           <w:b w:val="1"/>
         </w:rPr>
-        <w:t>Where?</w:t>
-        <w:br w:type="textWrapping"/>
-      </w:r>
-      <w:r>
-        <w:t xml:space="preserve">To be confirmed</w:t>
+        <w:t xml:space="preserve">කැන්සර් කවදා?</w:t>
+        <w:br w:type="textWrapping"/>
+      </w:r>
+      <w:r>
+        <w:t xml:space="preserve">තහවුරු කළ යුතුයි</w:t>
       </w:r>
     </w:p>
     <w:p>
@@ -393,72 +393,72 @@
         <w:pStyle w:val="P68B1DB1-Normal4"/>
       </w:pPr>
       <w:r>
-        <w:t xml:space="preserve">How to book a slot?</w:t>
-      </w:r>
-    </w:p>
-    <w:p>
-      <w:pPr>
-        <w:rPr>
-          <w:rFonts w:ascii="IBM Plex Sans" w:hAnsi="IBM Plex Sans" w:cs="IBM Plex Sans" w:eastAsia="IBM Plex Sans"/>
-        </w:rPr>
-        <w:pStyle w:val="P68B1DB1-Normal2"/>
-      </w:pPr>
-      <w:r>
-        <w:t xml:space="preserve">Pick a date and time, and reply to this email by [DATE]  (first come, first served)</w:t>
-      </w:r>
-    </w:p>
-    <w:p>
-      <w:pPr>
-        <w:rPr>
-          <w:rFonts w:ascii="IBM Plex Sans" w:hAnsi="IBM Plex Sans" w:cs="IBM Plex Sans" w:eastAsia="IBM Plex Sans"/>
-        </w:rPr>
-      </w:pPr>
-    </w:p>
-    <w:p>
-      <w:pPr>
-        <w:rPr>
-          <w:rFonts w:ascii="IBM Plex Sans" w:hAnsi="IBM Plex Sans" w:cs="IBM Plex Sans" w:eastAsia="IBM Plex Sans"/>
-        </w:rPr>
-        <w:pStyle w:val="P68B1DB1-Normal2"/>
-      </w:pPr>
-      <w:r>
-        <w:t xml:space="preserve">You’re welcome to bring along your clients and friends interested in learning more about trading on Deriv.</w:t>
-      </w:r>
-    </w:p>
-    <w:p>
-      <w:pPr>
-        <w:rPr>
-          <w:rFonts w:ascii="IBM Plex Sans" w:hAnsi="IBM Plex Sans" w:cs="IBM Plex Sans" w:eastAsia="IBM Plex Sans"/>
-        </w:rPr>
-      </w:pPr>
-    </w:p>
-    <w:p>
-      <w:pPr>
-        <w:rPr>
-          <w:rFonts w:ascii="IBM Plex Sans" w:hAnsi="IBM Plex Sans" w:cs="IBM Plex Sans" w:eastAsia="IBM Plex Sans"/>
-        </w:rPr>
-        <w:pStyle w:val="P68B1DB1-Normal2"/>
-      </w:pPr>
-      <w:r>
-        <w:t xml:space="preserve">We’re grateful for your continuous support and look forward to meeting you!</w:t>
-      </w:r>
-    </w:p>
-    <w:p>
-      <w:pPr>
-        <w:rPr>
-          <w:rFonts w:ascii="IBM Plex Sans" w:hAnsi="IBM Plex Sans" w:cs="IBM Plex Sans" w:eastAsia="IBM Plex Sans"/>
-        </w:rPr>
-      </w:pPr>
-    </w:p>
-    <w:p>
-      <w:pPr>
-        <w:rPr>
-          <w:rFonts w:ascii="IBM Plex Sans" w:hAnsi="IBM Plex Sans" w:cs="IBM Plex Sans" w:eastAsia="IBM Plex Sans"/>
-        </w:rPr>
-        <w:pStyle w:val="P68B1DB1-Normal2"/>
-      </w:pPr>
-      <w:r>
-        <w:t xml:space="preserve">P.S. We’re giving out free Deriv merchandise. Don’t miss out!</w:t>
+        <w:t xml:space="preserve">සර්වරය කූරන්න කෙසේද?</w:t>
+      </w:r>
+    </w:p>
+    <w:p>
+      <w:pPr>
+        <w:rPr>
+          <w:rFonts w:ascii="IBM Plex Sans" w:hAnsi="IBM Plex Sans" w:cs="IBM Plex Sans" w:eastAsia="IBM Plex Sans"/>
+        </w:rPr>
+        <w:pStyle w:val="P68B1DB1-Normal2"/>
+      </w:pPr>
+      <w:r>
+        <w:t xml:space="preserve">දිනයක් සහ කාලයක් ලබා ගැනීමට සාකච්ඡාවකට පිළිතුරු දාන්න [DATE] (පළමුව තෝරාගන්නා පද්ධතිය)</w:t>
+      </w:r>
+    </w:p>
+    <w:p>
+      <w:pPr>
+        <w:rPr>
+          <w:rFonts w:ascii="IBM Plex Sans" w:hAnsi="IBM Plex Sans" w:cs="IBM Plex Sans" w:eastAsia="IBM Plex Sans"/>
+        </w:rPr>
+      </w:pPr>
+    </w:p>
+    <w:p>
+      <w:pPr>
+        <w:rPr>
+          <w:rFonts w:ascii="IBM Plex Sans" w:hAnsi="IBM Plex Sans" w:cs="IBM Plex Sans" w:eastAsia="IBM Plex Sans"/>
+        </w:rPr>
+        <w:pStyle w:val="P68B1DB1-Normal2"/>
+      </w:pPr>
+      <w:r>
+        <w:t xml:space="preserve">Deriv මත ධනගාම් අධ්‍යාපනය ගැන ඉගෙන ගැනීමට ඉතා කැමති ඔබේ clients සහ යාළුවන් එක්කරන්න.</w:t>
+      </w:r>
+    </w:p>
+    <w:p>
+      <w:pPr>
+        <w:rPr>
+          <w:rFonts w:ascii="IBM Plex Sans" w:hAnsi="IBM Plex Sans" w:cs="IBM Plex Sans" w:eastAsia="IBM Plex Sans"/>
+        </w:rPr>
+      </w:pPr>
+    </w:p>
+    <w:p>
+      <w:pPr>
+        <w:rPr>
+          <w:rFonts w:ascii="IBM Plex Sans" w:hAnsi="IBM Plex Sans" w:cs="IBM Plex Sans" w:eastAsia="IBM Plex Sans"/>
+        </w:rPr>
+        <w:pStyle w:val="P68B1DB1-Normal2"/>
+      </w:pPr>
+      <w:r>
+        <w:t xml:space="preserve">ඔබේ ඉතාමත් වෙනස් කිරීම සඳහා ස්තූතියි හා ඔබව දැක්කාට බලාපොරොත්තු වනවා!</w:t>
+      </w:r>
+    </w:p>
+    <w:p>
+      <w:pPr>
+        <w:rPr>
+          <w:rFonts w:ascii="IBM Plex Sans" w:hAnsi="IBM Plex Sans" w:cs="IBM Plex Sans" w:eastAsia="IBM Plex Sans"/>
+        </w:rPr>
+      </w:pPr>
+    </w:p>
+    <w:p>
+      <w:pPr>
+        <w:rPr>
+          <w:rFonts w:ascii="IBM Plex Sans" w:hAnsi="IBM Plex Sans" w:cs="IBM Plex Sans" w:eastAsia="IBM Plex Sans"/>
+        </w:rPr>
+        <w:pStyle w:val="P68B1DB1-Normal2"/>
+      </w:pPr>
+      <w:r>
+        <w:t xml:space="preserve">P.S. අපි නොමැත Deriv නිෂ්පාදන හා සමඟ යාමය. අතපසු නොකරන්න!</w:t>
       </w:r>
     </w:p>
     <w:p>
@@ -506,11 +506,11 @@
         <w:rPr>
           <w:b w:val="1"/>
         </w:rPr>
-        <w:t>SPANISH</w:t>
-        <w:br w:type="textWrapping"/>
-      </w:r>
-      <w:r>
-        <w:t xml:space="preserve">Back to</w:t>
+        <w:t>ස්පාඤ්ඤ</w:t>
+        <w:br w:type="textWrapping"/>
+      </w:r>
+      <w:r>
+        <w:t xml:space="preserve">ඉංග්‍රීසියට යන්න</w:t>
       </w:r>
       <w:r>
         <w:rPr>
@@ -525,7 +525,7 @@
             <w:color w:val="1155cc"/>
             <w:u w:val="single"/>
           </w:rPr>
-          <w:t>English</w:t>
+          <w:t>ඉංග්‍රීසි</w:t>
         </w:r>
       </w:hyperlink>
     </w:p>
@@ -549,19 +549,19 @@
         <w:rPr>
           <w:b w:val="1"/>
         </w:rPr>
-        <w:t xml:space="preserve">Subject line:</w:t>
-      </w:r>
-      <w:r>
-        <w:br w:type="textWrapping"/>
-        <w:t xml:space="preserve">Reunión de afiliados de Deriv | [CITY NAME] | [DATE]</w:t>
-        <w:br w:type="textWrapping"/>
-        <w:br w:type="textWrapping"/>
-      </w:r>
-      <w:r>
-        <w:rPr>
-          <w:b w:val="1"/>
-        </w:rPr>
-        <w:t>Body:</w:t>
+        <w:t xml:space="preserve">විෂය රේඛාව:</w:t>
+      </w:r>
+      <w:r>
+        <w:br w:type="textWrapping"/>
+        <w:t xml:space="preserve">Deriv සභාපතින්ගේ සැළසුම | [CITY NAME] | [DATE]</w:t>
+        <w:br w:type="textWrapping"/>
+        <w:br w:type="textWrapping"/>
+      </w:r>
+      <w:r>
+        <w:rPr>
+          <w:b w:val="1"/>
+        </w:rPr>
+        <w:t xml:space="preserve">මැයිලයේ අන්තර්ගතය:</w:t>
       </w:r>
     </w:p>
     <w:p>
@@ -576,36 +576,36 @@
       <w:bookmarkStart w:colFirst="0" w:colLast="0" w:name="_pfbacnt3f3qn" w:id="3"/>
       <w:bookmarkEnd w:id="3"/>
       <w:r>
-        <w:t xml:space="preserve">Nos vemos en [CITY NAME]!</w:t>
-      </w:r>
-    </w:p>
-    <w:p>
-      <w:pPr>
-        <w:rPr>
-          <w:rFonts w:ascii="IBM Plex Sans" w:hAnsi="IBM Plex Sans" w:cs="IBM Plex Sans" w:eastAsia="IBM Plex Sans"/>
-        </w:rPr>
-        <w:pStyle w:val="P68B1DB1-Normal2"/>
-      </w:pPr>
-      <w:r>
-        <w:t xml:space="preserve">¡Buenas noticias! Estaremos en [CITY NAME] desde el [DATE] hasta el [DATE] de 2023. Nuestro equipo de afiliados, dirigido por el Gerente de Cuentas [AFFILIATE MANAGER NAME] de [COUNTRY], espera tener una sesión exclusiva contigo.</w:t>
-      </w:r>
-    </w:p>
-    <w:p>
-      <w:pPr>
-        <w:rPr>
-          <w:rFonts w:ascii="IBM Plex Sans" w:hAnsi="IBM Plex Sans" w:cs="IBM Plex Sans" w:eastAsia="IBM Plex Sans"/>
-        </w:rPr>
-      </w:pPr>
-    </w:p>
-    <w:p>
-      <w:pPr>
-        <w:rPr>
-          <w:rFonts w:ascii="IBM Plex Sans" w:hAnsi="IBM Plex Sans" w:cs="IBM Plex Sans" w:eastAsia="IBM Plex Sans"/>
-        </w:rPr>
-        <w:pStyle w:val="P68B1DB1-Normal2"/>
-      </w:pPr>
-      <w:r>
-        <w:t xml:space="preserve">Nos encantaría conocer tu experiencia con nuestro programa de afiliados. Si hay alguna forma en la que podamos mejorar tu experiencia, esta es tu oportunidad para contarnos.</w:t>
+        <w:t xml:space="preserve">[CITY NAME] හි අපව දැකිකම!</w:t>
+      </w:r>
+    </w:p>
+    <w:p>
+      <w:pPr>
+        <w:rPr>
+          <w:rFonts w:ascii="IBM Plex Sans" w:hAnsi="IBM Plex Sans" w:cs="IBM Plex Sans" w:eastAsia="IBM Plex Sans"/>
+        </w:rPr>
+        <w:pStyle w:val="P68B1DB1-Normal2"/>
+      </w:pPr>
+      <w:r>
+        <w:t xml:space="preserve">හොඳ පුවතක්! [DATE] සිට [DATE] 2023 දක්වා [CITY NAME] හි පැමිණීම හට සලස්වනු ඇත. [COUNTRY] රාජ්‍ය කළමනාකරු [AFFILIATE MANAGER NAME] නායකත්වය යටතේ සභාපතින්ගේ කණ්ඩායම, ඔබ සමඟ නතර ගනුදෙනුකොට මිශ්‍රණය කිරීමට බලාපොරොත්තු වෙනවා.</w:t>
+      </w:r>
+    </w:p>
+    <w:p>
+      <w:pPr>
+        <w:rPr>
+          <w:rFonts w:ascii="IBM Plex Sans" w:hAnsi="IBM Plex Sans" w:cs="IBM Plex Sans" w:eastAsia="IBM Plex Sans"/>
+        </w:rPr>
+      </w:pPr>
+    </w:p>
+    <w:p>
+      <w:pPr>
+        <w:rPr>
+          <w:rFonts w:ascii="IBM Plex Sans" w:hAnsi="IBM Plex Sans" w:cs="IBM Plex Sans" w:eastAsia="IBM Plex Sans"/>
+        </w:rPr>
+        <w:pStyle w:val="P68B1DB1-Normal2"/>
+      </w:pPr>
+      <w:r>
+        <w:t xml:space="preserve">අපලට යන්න අපගේ සභාපතින්ගේ වැඩසටහන ගැන ඔබේ අත්දැකීම් පිළිගන්නාකාරයෙන් වඩාත් හොඳයි. අපි ඔබේ අත්දැකීම් යළි ආරම්භ කිරීමට හැකියාවක් ඇති නම්, මෙය කියන්න අවස්ථාවට කටයුතු කරන්න.</w:t>
       </w:r>
     </w:p>
     <w:p>
@@ -624,18 +624,18 @@
         <w:pStyle w:val="P68B1DB1-Normal4"/>
       </w:pPr>
       <w:r>
-        <w:t>¿Cuándo?</w:t>
-      </w:r>
-    </w:p>
-    <w:p>
-      <w:pPr>
-        <w:rPr>
-          <w:rFonts w:ascii="IBM Plex Sans" w:hAnsi="IBM Plex Sans" w:cs="IBM Plex Sans" w:eastAsia="IBM Plex Sans"/>
-        </w:rPr>
-        <w:pStyle w:val="P68B1DB1-Normal2"/>
-      </w:pPr>
-      <w:r>
-        <w:t xml:space="preserve">Una hora entre las 9:00 y las 18:00 de [DATE] a [DATE].</w:t>
+        <w:t>කවදන්ද?</w:t>
+      </w:r>
+    </w:p>
+    <w:p>
+      <w:pPr>
+        <w:rPr>
+          <w:rFonts w:ascii="IBM Plex Sans" w:hAnsi="IBM Plex Sans" w:cs="IBM Plex Sans" w:eastAsia="IBM Plex Sans"/>
+        </w:rPr>
+        <w:pStyle w:val="P68B1DB1-Normal2"/>
+      </w:pPr>
+      <w:r>
+        <w:t xml:space="preserve">[DATE] සිට [DATE] 9:00 සහ 18:00 අතර පැවැත්වෙන යළි ආරම්භ කිරීම.</w:t>
       </w:r>
     </w:p>
     <w:p>
@@ -654,18 +654,18 @@
         <w:pStyle w:val="P68B1DB1-Normal4"/>
       </w:pPr>
       <w:r>
-        <w:t>¿Dónde?</w:t>
-      </w:r>
-    </w:p>
-    <w:p>
-      <w:pPr>
-        <w:rPr>
-          <w:rFonts w:ascii="IBM Plex Sans" w:hAnsi="IBM Plex Sans" w:cs="IBM Plex Sans" w:eastAsia="IBM Plex Sans"/>
-        </w:rPr>
-        <w:pStyle w:val="P68B1DB1-Normal2"/>
-      </w:pPr>
-      <w:r>
-        <w:t xml:space="preserve">Por confirmar</w:t>
+        <w:t xml:space="preserve">කැන්සර් කාමරය?</w:t>
+      </w:r>
+    </w:p>
+    <w:p>
+      <w:pPr>
+        <w:rPr>
+          <w:rFonts w:ascii="IBM Plex Sans" w:hAnsi="IBM Plex Sans" w:cs="IBM Plex Sans" w:eastAsia="IBM Plex Sans"/>
+        </w:rPr>
+        <w:pStyle w:val="P68B1DB1-Normal2"/>
+      </w:pPr>
+      <w:r>
+        <w:t xml:space="preserve">ප්‍රථමයෙන් තහවුරු කළ යුතුයි</w:t>
       </w:r>
     </w:p>
     <w:p>
@@ -684,7 +684,7 @@
         <w:pStyle w:val="P68B1DB1-Normal4"/>
       </w:pPr>
       <w:r>
-        <w:t xml:space="preserve">¿Cómo reservar un espacio?</w:t>
+        <w:t xml:space="preserve">කෙසේද කේටයක් වෙන්කරගන්න?</w:t>
       </w:r>
     </w:p>
     <w:p>
@@ -713,61 +713,61 @@
         <w:pStyle w:val="P68B1DB1-Normal2"/>
       </w:pPr>
       <w:r>
-        <w:t xml:space="preserve">Te invitamos a traer a tus clientes y amigos interesados en aprender más sobre el trading en Deriv.</w:t>
-      </w:r>
-    </w:p>
-    <w:p>
-      <w:pPr>
-        <w:rPr>
-          <w:rFonts w:ascii="IBM Plex Sans" w:hAnsi="IBM Plex Sans" w:cs="IBM Plex Sans" w:eastAsia="IBM Plex Sans"/>
-        </w:rPr>
-      </w:pPr>
-    </w:p>
-    <w:p>
-      <w:pPr>
-        <w:rPr>
-          <w:rFonts w:ascii="IBM Plex Sans" w:hAnsi="IBM Plex Sans" w:cs="IBM Plex Sans" w:eastAsia="IBM Plex Sans"/>
-        </w:rPr>
-        <w:pStyle w:val="P68B1DB1-Normal2"/>
-      </w:pPr>
-      <w:r>
-        <w:t xml:space="preserve">Agradecemos tu continuo apoyo y estamos deseando reunirnos contigo.</w:t>
-      </w:r>
-    </w:p>
-    <w:p>
-      <w:pPr>
-        <w:rPr>
-          <w:rFonts w:ascii="IBM Plex Sans" w:hAnsi="IBM Plex Sans" w:cs="IBM Plex Sans" w:eastAsia="IBM Plex Sans"/>
-        </w:rPr>
-      </w:pPr>
-    </w:p>
-    <w:p>
-      <w:pPr>
-        <w:rPr>
-          <w:rFonts w:ascii="IBM Plex Sans" w:hAnsi="IBM Plex Sans" w:cs="IBM Plex Sans" w:eastAsia="IBM Plex Sans"/>
-        </w:rPr>
-        <w:pStyle w:val="P68B1DB1-Normal2"/>
-      </w:pPr>
-      <w:r>
-        <w:t xml:space="preserve">P.D. Vamos a regalar accesorios de Deriv. ¡No te lo pierdas!</w:t>
-      </w:r>
-    </w:p>
-    <w:p>
-      <w:pPr>
-        <w:rPr>
-          <w:rFonts w:ascii="IBM Plex Sans" w:hAnsi="IBM Plex Sans" w:cs="IBM Plex Sans" w:eastAsia="IBM Plex Sans"/>
-        </w:rPr>
-      </w:pPr>
-    </w:p>
-    <w:p>
-      <w:pPr>
-        <w:rPr>
-          <w:rFonts w:ascii="IBM Plex Sans" w:hAnsi="IBM Plex Sans" w:cs="IBM Plex Sans" w:eastAsia="IBM Plex Sans"/>
-        </w:rPr>
-        <w:pStyle w:val="P68B1DB1-Normal2"/>
-      </w:pPr>
-      <w:r>
-        <w:t xml:space="preserve">Si tienes preguntas, contáctanos</w:t>
+        <w:t xml:space="preserve">Deriv මත ගනුදෙනුව ගැන ඉගෙනගන්න කැමති ඔබගේ clients සහ යාළුවන් එක්කරන්න.</w:t>
+      </w:r>
+    </w:p>
+    <w:p>
+      <w:pPr>
+        <w:rPr>
+          <w:rFonts w:ascii="IBM Plex Sans" w:hAnsi="IBM Plex Sans" w:cs="IBM Plex Sans" w:eastAsia="IBM Plex Sans"/>
+        </w:rPr>
+      </w:pPr>
+    </w:p>
+    <w:p>
+      <w:pPr>
+        <w:rPr>
+          <w:rFonts w:ascii="IBM Plex Sans" w:hAnsi="IBM Plex Sans" w:cs="IBM Plex Sans" w:eastAsia="IBM Plex Sans"/>
+        </w:rPr>
+        <w:pStyle w:val="P68B1DB1-Normal2"/>
+      </w:pPr>
+      <w:r>
+        <w:t xml:space="preserve">ඔබේ සරල සේවාව සහභාගි වීමට අපේ සහයෝගය ගැන අප ස්තූති කරයි.</w:t>
+      </w:r>
+    </w:p>
+    <w:p>
+      <w:pPr>
+        <w:rPr>
+          <w:rFonts w:ascii="IBM Plex Sans" w:hAnsi="IBM Plex Sans" w:cs="IBM Plex Sans" w:eastAsia="IBM Plex Sans"/>
+        </w:rPr>
+      </w:pPr>
+    </w:p>
+    <w:p>
+      <w:pPr>
+        <w:rPr>
+          <w:rFonts w:ascii="IBM Plex Sans" w:hAnsi="IBM Plex Sans" w:cs="IBM Plex Sans" w:eastAsia="IBM Plex Sans"/>
+        </w:rPr>
+        <w:pStyle w:val="P68B1DB1-Normal2"/>
+      </w:pPr>
+      <w:r>
+        <w:t xml:space="preserve">පි. සො. අපි නොමැත Deriv මාර්ගයෙන් නිෂ්පාදන බෙදා ඇතිමී. අතපසු නොකරන්න!</w:t>
+      </w:r>
+    </w:p>
+    <w:p>
+      <w:pPr>
+        <w:rPr>
+          <w:rFonts w:ascii="IBM Plex Sans" w:hAnsi="IBM Plex Sans" w:cs="IBM Plex Sans" w:eastAsia="IBM Plex Sans"/>
+        </w:rPr>
+      </w:pPr>
+    </w:p>
+    <w:p>
+      <w:pPr>
+        <w:rPr>
+          <w:rFonts w:ascii="IBM Plex Sans" w:hAnsi="IBM Plex Sans" w:cs="IBM Plex Sans" w:eastAsia="IBM Plex Sans"/>
+        </w:rPr>
+        <w:pStyle w:val="P68B1DB1-Normal2"/>
+      </w:pPr>
+      <w:r>
+        <w:t xml:space="preserve">ඔබට යම් ගැටළුවක් තිබේ නම්, අපව සම්බන්ධ කර ගන්න</w:t>
       </w:r>
     </w:p>
     <w:p>
@@ -839,11 +839,11 @@
         <w:rPr>
           <w:b w:val="1"/>
         </w:rPr>
-        <w:t>PORTUGUESE</w:t>
-        <w:br w:type="textWrapping"/>
-      </w:r>
-      <w:r>
-        <w:t xml:space="preserve">Back to</w:t>
+        <w:t>පුර්තුගීසි</w:t>
+        <w:br w:type="textWrapping"/>
+      </w:r>
+      <w:r>
+        <w:t xml:space="preserve">ඉංග්‍රීසියට යන්න</w:t>
       </w:r>
       <w:r>
         <w:rPr>
@@ -858,7 +858,7 @@
             <w:color w:val="1155cc"/>
             <w:u w:val="single"/>
           </w:rPr>
-          <w:t>English</w:t>
+          <w:t>ඉංග්‍රීසි</w:t>
         </w:r>
       </w:hyperlink>
     </w:p>
@@ -882,19 +882,19 @@
         <w:rPr>
           <w:b w:val="1"/>
         </w:rPr>
-        <w:t xml:space="preserve">Subject line:</w:t>
-      </w:r>
-      <w:r>
-        <w:br w:type="textWrapping"/>
-        <w:t xml:space="preserve">Encontro de Afiliados da Deriv | [CITY NAME] | [DATE]</w:t>
-        <w:br w:type="textWrapping"/>
-        <w:br w:type="textWrapping"/>
-      </w:r>
-      <w:r>
-        <w:rPr>
-          <w:b w:val="1"/>
-        </w:rPr>
-        <w:t>Body:</w:t>
+        <w:t xml:space="preserve">විෂය රේඛාව:</w:t>
+      </w:r>
+      <w:r>
+        <w:br w:type="textWrapping"/>
+        <w:t xml:space="preserve">Deriv සභාපතින්ගේ ඉන්නම් | [CITY NAME] | [DATE]</w:t>
+        <w:br w:type="textWrapping"/>
+        <w:br w:type="textWrapping"/>
+      </w:r>
+      <w:r>
+        <w:rPr>
+          <w:b w:val="1"/>
+        </w:rPr>
+        <w:t xml:space="preserve">මැයිලයේ අන්තර්ගතය:</w:t>
       </w:r>
     </w:p>
     <w:p>
@@ -909,7 +909,7 @@
       <w:bookmarkStart w:colFirst="0" w:colLast="0" w:name="_u2a0y4o72pch" w:id="5"/>
       <w:bookmarkEnd w:id="5"/>
       <w:r>
-        <w:t xml:space="preserve">Esperamos você em [CITY NAME]!</w:t>
+        <w:t xml:space="preserve">[CITY NAME] හි අපි දැකිය හැක!</w:t>
       </w:r>
     </w:p>
     <w:p>
@@ -921,7 +921,7 @@
         <w:pStyle w:val="P68B1DB1-Normal2"/>
       </w:pPr>
       <w:r>
-        <w:t xml:space="preserve">Ótimas notícias! Estaremos em [CITY NAME] de [DATE] a [DATE] de 2023. Nossa equipe de afiliados, liderada por [AFFILIATE MANAGER NAME], Gerente de Afiliados do [COUNTRY], deseja realizar uma sessão exclusiva com você. </w:t>
+        <w:t xml:space="preserve">හොඳ පුවතක්! [CITY NAME] හි [DATE] සිට [DATE] අතර පැමිණීමට නියමිතයි. [COUNTRY] රාජ්‍ය කළමනාකරු [AFFILIATE MANAGER NAME] නායකත්වය යටතේ සභාපතින්ගේ කණ්ඩායම මිශ්‍රණය කිරීම අතැක්කුකාරයෙන් බලාපොරොත්තු වනවා. </w:t>
       </w:r>
     </w:p>
     <w:p>
@@ -941,7 +941,7 @@
         <w:pStyle w:val="P68B1DB1-Normal2"/>
       </w:pPr>
       <w:r>
-        <w:t xml:space="preserve">Gostaríamos de conhecer melhor a sua experiência com o nosso programa de afiliados. Caso haja alguma possibilidade de melhorarmos a sua experiência, esta é a oportunidade de compartilhar conosco. </w:t>
+        <w:t xml:space="preserve">අපි ඔබේ අත්දැකීම් යළි ආරම්භ කිරීමට හැකියාවක් ඇති නම් අපි සතුටු වන්නේය. අපි අත්දැකීම් දිගටම කළ හැකියාවන් පැවැත්වීම පිළිබඳ මිතියක් නැත. </w:t>
       </w:r>
     </w:p>
     <w:p>
@@ -962,7 +962,7 @@
         <w:pStyle w:val="P68B1DB1-Normal4"/>
       </w:pPr>
       <w:r>
-        <w:t>Quando?</w:t>
+        <w:t>කවදා?</w:t>
       </w:r>
     </w:p>
     <w:p>
@@ -997,11 +997,11 @@
         <w:rPr>
           <w:b w:val="1"/>
         </w:rPr>
-        <w:t>Onde?</w:t>
-        <w:br w:type="textWrapping"/>
-      </w:r>
-      <w:r>
-        <w:t xml:space="preserve">A confirmar</w:t>
+        <w:t xml:space="preserve">කැන්සර් කාමරය?</w:t>
+        <w:br w:type="textWrapping"/>
+      </w:r>
+      <w:r>
+        <w:t xml:space="preserve">තහවුරු කළ යුතුයි</w:t>
       </w:r>
     </w:p>
     <w:p>
@@ -1022,7 +1022,7 @@
         <w:pStyle w:val="P68B1DB1-Normal4"/>
       </w:pPr>
       <w:r>
-        <w:t xml:space="preserve">Como reservar um horário?</w:t>
+        <w:t xml:space="preserve">කෙසේද කේටයක් වෙන්කරගන්න?</w:t>
       </w:r>
     </w:p>
     <w:p>
@@ -1034,7 +1034,7 @@
         <w:pStyle w:val="P68B1DB1-Normal2"/>
       </w:pPr>
       <w:r>
-        <w:t xml:space="preserve">Escolha uma data e um horário e responda a este e-mail até [DATE] (por ordem de chegada)</w:t>
+        <w:t xml:space="preserve">දිනයක් සහ කාලයක් තෝරා පිළිතුරු සමාත්තා කළ යුතුය [DATE] (පළමුව තෝරාගන්නා)</w:t>
       </w:r>
     </w:p>
     <w:p>
@@ -1074,7 +1074,7 @@
         <w:pStyle w:val="P68B1DB1-Normal2"/>
       </w:pPr>
       <w:r>
-        <w:t xml:space="preserve">Agradecemos o seu apoio incondicional e estamos ansiosos por este  encontro!</w:t>
+        <w:t xml:space="preserve">ඔබේ අධිවේගී සහය ඔබට ස්තූතියි!</w:t>
       </w:r>
     </w:p>
     <w:p>
@@ -1094,7 +1094,7 @@
         <w:pStyle w:val="P68B1DB1-Normal2"/>
       </w:pPr>
       <w:r>
-        <w:t xml:space="preserve">P.S. Iremos distribuir vários brindes da Deriv gratuitamente. Não perca! </w:t>
+        <w:t xml:space="preserve">පි. සො. අපි නොමැත Deriv නිෂ්පාදන හා සමඟ යාමය. අතපසු නොකරන්න! </w:t>
       </w:r>
     </w:p>
     <w:p>
@@ -1187,11 +1187,11 @@
         <w:rPr>
           <w:b w:val="1"/>
         </w:rPr>
-        <w:t>FRENCH</w:t>
-        <w:br w:type="textWrapping"/>
-      </w:r>
-      <w:r>
-        <w:t xml:space="preserve">Back to</w:t>
+        <w:t>ප්‍රංශ</w:t>
+        <w:br w:type="textWrapping"/>
+      </w:r>
+      <w:r>
+        <w:t xml:space="preserve">ඉංග්‍රීසියට යන්න</w:t>
       </w:r>
       <w:r>
         <w:rPr>
@@ -1206,7 +1206,7 @@
             <w:color w:val="1155cc"/>
             <w:u w:val="single"/>
           </w:rPr>
-          <w:t>English</w:t>
+          <w:t>ඉංග්‍රීසි</w:t>
         </w:r>
       </w:hyperlink>
     </w:p>
@@ -1230,19 +1230,19 @@
         <w:rPr>
           <w:b w:val="1"/>
         </w:rPr>
-        <w:t xml:space="preserve">Subject line:</w:t>
-      </w:r>
-      <w:r>
-        <w:br w:type="textWrapping"/>
-        <w:t xml:space="preserve">Réunion des affiliés Deriv | [CITY NAME] | [DATE]</w:t>
-        <w:br w:type="textWrapping"/>
-        <w:br w:type="textWrapping"/>
-      </w:r>
-      <w:r>
-        <w:rPr>
-          <w:b w:val="1"/>
-        </w:rPr>
-        <w:t>Body:</w:t>
+        <w:t xml:space="preserve">විෂය රේඛාව:</w:t>
+      </w:r>
+      <w:r>
+        <w:br w:type="textWrapping"/>
+        <w:t xml:space="preserve">Deriv සභාපතින්ගේ සාකච්ඡාව | [CITY NAME] | [DATE]</w:t>
+        <w:br w:type="textWrapping"/>
+        <w:br w:type="textWrapping"/>
+      </w:r>
+      <w:r>
+        <w:rPr>
+          <w:b w:val="1"/>
+        </w:rPr>
+        <w:t xml:space="preserve">මැයිලයේ අන්තර්ගතය:</w:t>
       </w:r>
     </w:p>
     <w:p>
@@ -1257,36 +1257,36 @@
       <w:bookmarkStart w:colFirst="0" w:colLast="0" w:name="_s55gjsmhieak" w:id="7"/>
       <w:bookmarkEnd w:id="7"/>
       <w:r>
-        <w:t xml:space="preserve">Rendez-vous dans [CITY NAME]!</w:t>
-      </w:r>
-    </w:p>
-    <w:p>
-      <w:pPr>
-        <w:rPr>
-          <w:rFonts w:ascii="IBM Plex Sans" w:hAnsi="IBM Plex Sans" w:cs="IBM Plex Sans" w:eastAsia="IBM Plex Sans"/>
-        </w:rPr>
-        <w:pStyle w:val="P68B1DB1-Normal2"/>
-      </w:pPr>
-      <w:r>
-        <w:t xml:space="preserve">Bonne nouvelle! Nous serons a  [CITY NAME] du [DATE] au [DATE] 2023. Notre équipe d'affiliation, dirigée par [COUNTRY] Responsable Pays [NOM DU GESTIONNAIRE AFFILIÉ], Nous attendons avec impatience une session exclusive en tête-à-tête avec vous.</w:t>
-      </w:r>
-    </w:p>
-    <w:p>
-      <w:pPr>
-        <w:rPr>
-          <w:rFonts w:ascii="IBM Plex Sans" w:hAnsi="IBM Plex Sans" w:cs="IBM Plex Sans" w:eastAsia="IBM Plex Sans"/>
-        </w:rPr>
-      </w:pPr>
-    </w:p>
-    <w:p>
-      <w:pPr>
-        <w:rPr>
-          <w:rFonts w:ascii="IBM Plex Sans" w:hAnsi="IBM Plex Sans" w:cs="IBM Plex Sans" w:eastAsia="IBM Plex Sans"/>
-        </w:rPr>
-        <w:pStyle w:val="P68B1DB1-Normal2"/>
-      </w:pPr>
-      <w:r>
-        <w:t xml:space="preserve">Nous aimerions connaître votre expérience avec notre programme d'affiliation. S'il existe un moyen d'améliorer votre expérience, voici votre chance de nous le dire.</w:t>
+        <w:t xml:space="preserve">[CITY NAME] හි අපි දැකිය හැක!</w:t>
+      </w:r>
+    </w:p>
+    <w:p>
+      <w:pPr>
+        <w:rPr>
+          <w:rFonts w:ascii="IBM Plex Sans" w:hAnsi="IBM Plex Sans" w:cs="IBM Plex Sans" w:eastAsia="IBM Plex Sans"/>
+        </w:rPr>
+        <w:pStyle w:val="P68B1DB1-Normal2"/>
+      </w:pPr>
+      <w:r>
+        <w:t xml:space="preserve">හොඳ පුවතක්! [CITY NAME] හි [DATE] සිට [DATE] අතර පැමිණීමට නියමිතයි. [COUNTRY] රාජ්‍ය කළමනාකරු [AFFILIATE MANAGER NAME] නායකත්වය යටතේ සභාපතින්ගේ කණ්ඩායම මිශ්‍රණය කිරීම අතැක්කුකාරයෙන් බලාපොරොත්තු වනවා.</w:t>
+      </w:r>
+    </w:p>
+    <w:p>
+      <w:pPr>
+        <w:rPr>
+          <w:rFonts w:ascii="IBM Plex Sans" w:hAnsi="IBM Plex Sans" w:cs="IBM Plex Sans" w:eastAsia="IBM Plex Sans"/>
+        </w:rPr>
+      </w:pPr>
+    </w:p>
+    <w:p>
+      <w:pPr>
+        <w:rPr>
+          <w:rFonts w:ascii="IBM Plex Sans" w:hAnsi="IBM Plex Sans" w:cs="IBM Plex Sans" w:eastAsia="IBM Plex Sans"/>
+        </w:rPr>
+        <w:pStyle w:val="P68B1DB1-Normal2"/>
+      </w:pPr>
+      <w:r>
+        <w:t xml:space="preserve">අපි ඔබේ අත්දැකීම් යළි ආරම්භ කිරීමට හැකියාවක් ඇති නම් අපි සතුටු වන්නේය. අපි අත්දැකීම් දිගටම කළ හැකියාවන් පැවැත්වීම පිළිබඳ මිතියක් නැත.</w:t>
       </w:r>
     </w:p>
     <w:p>
@@ -1305,7 +1305,7 @@
         <w:pStyle w:val="P68B1DB1-Normal4"/>
       </w:pPr>
       <w:r>
-        <w:t xml:space="preserve">Quand ?</w:t>
+        <w:t>කවදා?</w:t>
       </w:r>
     </w:p>
     <w:p>
@@ -1339,11 +1339,11 @@
         <w:rPr>
           <w:b w:val="1"/>
         </w:rPr>
-        <w:t>Où?</w:t>
-        <w:br w:type="textWrapping"/>
-      </w:r>
-      <w:r>
-        <w:t xml:space="preserve">à confirmer</w:t>
+        <w:t xml:space="preserve">කැන්සර් කාමරය?</w:t>
+        <w:br w:type="textWrapping"/>
+      </w:r>
+      <w:r>
+        <w:t xml:space="preserve">තහවුරු කළ යුතුයි</w:t>
       </w:r>
     </w:p>
     <w:p>
@@ -1362,72 +1362,72 @@
         <w:pStyle w:val="P68B1DB1-Normal4"/>
       </w:pPr>
       <w:r>
-        <w:t xml:space="preserve">Comment réserver un créneau ?</w:t>
-      </w:r>
-    </w:p>
-    <w:p>
-      <w:pPr>
-        <w:rPr>
-          <w:rFonts w:ascii="IBM Plex Sans" w:hAnsi="IBM Plex Sans" w:cs="IBM Plex Sans" w:eastAsia="IBM Plex Sans"/>
-        </w:rPr>
-        <w:pStyle w:val="P68B1DB1-Normal2"/>
-      </w:pPr>
-      <w:r>
-        <w:t xml:space="preserve">Choisissez une date et une heure, et répondez à cet e-mail avant le  [DATE]  (premier arrivé premier servi)</w:t>
-      </w:r>
-    </w:p>
-    <w:p>
-      <w:pPr>
-        <w:rPr>
-          <w:rFonts w:ascii="IBM Plex Sans" w:hAnsi="IBM Plex Sans" w:cs="IBM Plex Sans" w:eastAsia="IBM Plex Sans"/>
-        </w:rPr>
-      </w:pPr>
-    </w:p>
-    <w:p>
-      <w:pPr>
-        <w:rPr>
-          <w:rFonts w:ascii="IBM Plex Sans" w:hAnsi="IBM Plex Sans" w:cs="IBM Plex Sans" w:eastAsia="IBM Plex Sans"/>
-        </w:rPr>
-        <w:pStyle w:val="P68B1DB1-Normal2"/>
-      </w:pPr>
-      <w:r>
-        <w:t xml:space="preserve">Vous êtes invités à emmener vos clients et amis intéressés à en savoir plus sur le trading sur Deriv.</w:t>
-      </w:r>
-    </w:p>
-    <w:p>
-      <w:pPr>
-        <w:rPr>
-          <w:rFonts w:ascii="IBM Plex Sans" w:hAnsi="IBM Plex Sans" w:cs="IBM Plex Sans" w:eastAsia="IBM Plex Sans"/>
-        </w:rPr>
-      </w:pPr>
-    </w:p>
-    <w:p>
-      <w:pPr>
-        <w:rPr>
-          <w:rFonts w:ascii="IBM Plex Sans" w:hAnsi="IBM Plex Sans" w:cs="IBM Plex Sans" w:eastAsia="IBM Plex Sans"/>
-        </w:rPr>
-        <w:pStyle w:val="P68B1DB1-Normal2"/>
-      </w:pPr>
-      <w:r>
-        <w:t xml:space="preserve">Nous vous sommes reconnaissants pour votre soutien continu et avons hâte de vous rencontrer!</w:t>
-      </w:r>
-    </w:p>
-    <w:p>
-      <w:pPr>
-        <w:rPr>
-          <w:rFonts w:ascii="IBM Plex Sans" w:hAnsi="IBM Plex Sans" w:cs="IBM Plex Sans" w:eastAsia="IBM Plex Sans"/>
-        </w:rPr>
-      </w:pPr>
-    </w:p>
-    <w:p>
-      <w:pPr>
-        <w:rPr>
-          <w:rFonts w:ascii="IBM Plex Sans" w:hAnsi="IBM Plex Sans" w:cs="IBM Plex Sans" w:eastAsia="IBM Plex Sans"/>
-        </w:rPr>
-        <w:pStyle w:val="P68B1DB1-Normal2"/>
-      </w:pPr>
-      <w:r>
-        <w:t xml:space="preserve">P.S. Nous distribuons des produits Deriv gratuits. Ne manquez pas!</w:t>
+        <w:t xml:space="preserve">කෙසේද කේටයක් වෙන්කරගන්න?</w:t>
+      </w:r>
+    </w:p>
+    <w:p>
+      <w:pPr>
+        <w:rPr>
+          <w:rFonts w:ascii="IBM Plex Sans" w:hAnsi="IBM Plex Sans" w:cs="IBM Plex Sans" w:eastAsia="IBM Plex Sans"/>
+        </w:rPr>
+        <w:pStyle w:val="P68B1DB1-Normal2"/>
+      </w:pPr>
+      <w:r>
+        <w:t xml:space="preserve">දිනයක් සහ කාලයක් තෝරා පිළිතුරු සමාත්තා කළ යුතුය [DATE] (පළමුව තෝරාගන්නා)</w:t>
+      </w:r>
+    </w:p>
+    <w:p>
+      <w:pPr>
+        <w:rPr>
+          <w:rFonts w:ascii="IBM Plex Sans" w:hAnsi="IBM Plex Sans" w:cs="IBM Plex Sans" w:eastAsia="IBM Plex Sans"/>
+        </w:rPr>
+      </w:pPr>
+    </w:p>
+    <w:p>
+      <w:pPr>
+        <w:rPr>
+          <w:rFonts w:ascii="IBM Plex Sans" w:hAnsi="IBM Plex Sans" w:cs="IBM Plex Sans" w:eastAsia="IBM Plex Sans"/>
+        </w:rPr>
+        <w:pStyle w:val="P68B1DB1-Normal2"/>
+      </w:pPr>
+      <w:r>
+        <w:t xml:space="preserve">Deriv මත ධනගාම් අධ්‍යාපනය ගැන ඉගෙන ගැනීමට කැමති ඔබේ clients සහ යාළුවන් එක්කරන්න.</w:t>
+      </w:r>
+    </w:p>
+    <w:p>
+      <w:pPr>
+        <w:rPr>
+          <w:rFonts w:ascii="IBM Plex Sans" w:hAnsi="IBM Plex Sans" w:cs="IBM Plex Sans" w:eastAsia="IBM Plex Sans"/>
+        </w:rPr>
+      </w:pPr>
+    </w:p>
+    <w:p>
+      <w:pPr>
+        <w:rPr>
+          <w:rFonts w:ascii="IBM Plex Sans" w:hAnsi="IBM Plex Sans" w:cs="IBM Plex Sans" w:eastAsia="IBM Plex Sans"/>
+        </w:rPr>
+        <w:pStyle w:val="P68B1DB1-Normal2"/>
+      </w:pPr>
+      <w:r>
+        <w:t xml:space="preserve">ඔබේ අධිවේගී සහය ඔබට ස්තූතියි!</w:t>
+      </w:r>
+    </w:p>
+    <w:p>
+      <w:pPr>
+        <w:rPr>
+          <w:rFonts w:ascii="IBM Plex Sans" w:hAnsi="IBM Plex Sans" w:cs="IBM Plex Sans" w:eastAsia="IBM Plex Sans"/>
+        </w:rPr>
+      </w:pPr>
+    </w:p>
+    <w:p>
+      <w:pPr>
+        <w:rPr>
+          <w:rFonts w:ascii="IBM Plex Sans" w:hAnsi="IBM Plex Sans" w:cs="IBM Plex Sans" w:eastAsia="IBM Plex Sans"/>
+        </w:rPr>
+        <w:pStyle w:val="P68B1DB1-Normal2"/>
+      </w:pPr>
+      <w:r>
+        <w:t xml:space="preserve">පි. සො. අපි නොමැත Deriv නිෂ්පාදන හා සමඟ යාමය. අතපසු නොකරන්න!</w:t>
       </w:r>
     </w:p>
     <w:p>
@@ -1510,11 +1510,11 @@
         <w:rPr>
           <w:b w:val="1"/>
         </w:rPr>
-        <w:t>VIETNAMESE</w:t>
-        <w:br w:type="textWrapping"/>
-      </w:r>
-      <w:r>
-        <w:t xml:space="preserve">Back to</w:t>
+        <w:t>වියනමීසී</w:t>
+        <w:br w:type="textWrapping"/>
+      </w:r>
+      <w:r>
+        <w:t xml:space="preserve">ඉංග්‍රීසියට යන්න</w:t>
       </w:r>
       <w:r>
         <w:rPr>
@@ -1529,7 +1529,7 @@
             <w:color w:val="1155cc"/>
             <w:u w:val="single"/>
           </w:rPr>
-          <w:t>English</w:t>
+          <w:t>ඉංග්‍රීසි</w:t>
         </w:r>
       </w:hyperlink>
     </w:p>
@@ -1553,7 +1553,7 @@
         <w:rPr>
           <w:b w:val="1"/>
         </w:rPr>
-        <w:t xml:space="preserve">Subject line:</w:t>
+        <w:t xml:space="preserve">විෂය රේඛාව:</w:t>
       </w:r>
       <w:r>
         <w:br w:type="textWrapping"/>
@@ -1565,7 +1565,7 @@
         <w:rPr>
           <w:b w:val="1"/>
         </w:rPr>
-        <w:t>Body:</w:t>
+        <w:t xml:space="preserve">මැයිලයේ අන්තර්ගතය:</w:t>
       </w:r>
     </w:p>
     <w:p>
@@ -1815,11 +1815,11 @@
         <w:rPr>
           <w:b w:val="1"/>
         </w:rPr>
-        <w:t>THAI</w:t>
-        <w:br w:type="textWrapping"/>
-      </w:r>
-      <w:r>
-        <w:t xml:space="preserve">Back to</w:t>
+        <w:t>තායි</w:t>
+        <w:br w:type="textWrapping"/>
+      </w:r>
+      <w:r>
+        <w:t xml:space="preserve">ඉංග්‍රීසියට යන්න</w:t>
       </w:r>
       <w:r>
         <w:rPr>
@@ -1834,7 +1834,7 @@
             <w:color w:val="1155cc"/>
             <w:u w:val="single"/>
           </w:rPr>
-          <w:t>English</w:t>
+          <w:t>ඉංග්‍රීසි</w:t>
         </w:r>
       </w:hyperlink>
     </w:p>
@@ -1858,19 +1858,19 @@
         <w:rPr>
           <w:b w:val="1"/>
         </w:rPr>
-        <w:t xml:space="preserve">Subject line:</w:t>
-      </w:r>
-      <w:r>
-        <w:br w:type="textWrapping"/>
-        <w:t xml:space="preserve">การประชุมพันธมิตรของ Deriv | [CITY NAME] | [DATE]</w:t>
-        <w:br w:type="textWrapping"/>
-        <w:br w:type="textWrapping"/>
-      </w:r>
-      <w:r>
-        <w:rPr>
-          <w:b w:val="1"/>
-        </w:rPr>
-        <w:t>Body:</w:t>
+        <w:t xml:space="preserve">විෂය අංකය:</w:t>
+      </w:r>
+      <w:r>
+        <w:br w:type="textWrapping"/>
+        <w:t xml:space="preserve">Deriv ආශ්‍රිත විශේෂණය | [CITY NAME] | [DATE]</w:t>
+        <w:br w:type="textWrapping"/>
+        <w:br w:type="textWrapping"/>
+      </w:r>
+      <w:r>
+        <w:rPr>
+          <w:b w:val="1"/>
+        </w:rPr>
+        <w:t>අන්තර්ගතය:</w:t>
       </w:r>
     </w:p>
     <w:p>
@@ -1885,18 +1885,18 @@
       <w:bookmarkStart w:colFirst="0" w:colLast="0" w:name="_t6wlmhoo84t6" w:id="11"/>
       <w:bookmarkEnd w:id="11"/>
       <w:r>
-        <w:t xml:space="preserve">แล้วพบกันที่ [CITY NAME]!</w:t>
-      </w:r>
-    </w:p>
-    <w:p>
-      <w:pPr>
-        <w:rPr>
-          <w:rFonts w:ascii="IBM Plex Sans" w:hAnsi="IBM Plex Sans" w:cs="IBM Plex Sans" w:eastAsia="IBM Plex Sans"/>
-        </w:rPr>
-        <w:pStyle w:val="P68B1DB1-Normal2"/>
-      </w:pPr>
-      <w:r>
-        <w:t xml:space="preserve">ข่าวดี! พวกเราจะมาเยือน [CITY NAME] ในช่วงตั้งแต่วันที่</w:t>
+        <w:t xml:space="preserve">අපි [CITY NAME] හි රැස්වීමකදී දැකෙමු!</w:t>
+      </w:r>
+    </w:p>
+    <w:p>
+      <w:pPr>
+        <w:rPr>
+          <w:rFonts w:ascii="IBM Plex Sans" w:hAnsi="IBM Plex Sans" w:cs="IBM Plex Sans" w:eastAsia="IBM Plex Sans"/>
+        </w:rPr>
+        <w:pStyle w:val="P68B1DB1-Normal2"/>
+      </w:pPr>
+      <w:r>
+        <w:t xml:space="preserve">හොඳ දේ! พวกเราจะมาเยือน [CITY NAME] ในช่วงตั้งแต่วันที่</w:t>
       </w:r>
       <w:r>
         <w:rPr>
@@ -1905,25 +1905,25 @@
         <w:t xml:space="preserve"> </w:t>
       </w:r>
       <w:r>
-        <w:t xml:space="preserve">[DATE] ถึงวันที่ [DATE] ปี ค.ศ. 2023 โดยทีมงานพันธมิตรของเราซึ่งนำโดยผู้จัดการประจำประเทศ [COUNTRY] คือคุณ  [AFFILIATE MANAGER NAME] นั้นตั้งตารอที่จะได้พบปะกับคุณในการนัดพบส่วนตัวรอบพิเศษ</w:t>
-      </w:r>
-    </w:p>
-    <w:p>
-      <w:pPr>
-        <w:rPr>
-          <w:rFonts w:ascii="IBM Plex Sans" w:hAnsi="IBM Plex Sans" w:cs="IBM Plex Sans" w:eastAsia="IBM Plex Sans"/>
-        </w:rPr>
-      </w:pPr>
-    </w:p>
-    <w:p>
-      <w:pPr>
-        <w:rPr>
-          <w:rFonts w:ascii="IBM Plex Sans" w:hAnsi="IBM Plex Sans" w:cs="IBM Plex Sans" w:eastAsia="IBM Plex Sans"/>
-        </w:rPr>
-        <w:pStyle w:val="P68B1DB1-Normal2"/>
-      </w:pPr>
-      <w:r>
-        <w:t xml:space="preserve">เรายินดีรับฟังประสบการณ์ของคุณที่เกี่ยวข้องกับโปรแกรมพันธมิตรของเรา หากมีวิธีใดที่เราสามารถปรับปรุงประสบการณ์ของคุณให้ดีขึ้นได้ นี่ถือเป็นโอกาสของคุณที่จะได้แจ้งให้เราทราบ</w:t>
+        <w:t xml:space="preserve">[DATE] ถึงวันที่ [DATE] ปี ค.ศ. In 2023, our affiliate team led by the country manager [COUNTRY] is looking forward to meeting you at a special private meeting.</w:t>
+      </w:r>
+    </w:p>
+    <w:p>
+      <w:pPr>
+        <w:rPr>
+          <w:rFonts w:ascii="IBM Plex Sans" w:hAnsi="IBM Plex Sans" w:cs="IBM Plex Sans" w:eastAsia="IBM Plex Sans"/>
+        </w:rPr>
+      </w:pPr>
+    </w:p>
+    <w:p>
+      <w:pPr>
+        <w:rPr>
+          <w:rFonts w:ascii="IBM Plex Sans" w:hAnsi="IBM Plex Sans" w:cs="IBM Plex Sans" w:eastAsia="IBM Plex Sans"/>
+        </w:rPr>
+        <w:pStyle w:val="P68B1DB1-Normal2"/>
+      </w:pPr>
+      <w:r>
+        <w:t xml:space="preserve">We are glad to hear about your experiences related to our affiliate program. If there is any way we can improve your experience, this is your opportunity to let us know.</w:t>
       </w:r>
     </w:p>
     <w:p>
@@ -1942,46 +1942,46 @@
         <w:pStyle w:val="P68B1DB1-Normal4"/>
       </w:pPr>
       <w:r>
-        <w:t>เมื่อไร?</w:t>
-      </w:r>
-    </w:p>
-    <w:p>
-      <w:pPr>
-        <w:rPr>
-          <w:rFonts w:ascii="IBM Plex Sans" w:hAnsi="IBM Plex Sans" w:cs="IBM Plex Sans" w:eastAsia="IBM Plex Sans"/>
-          <w:b w:val="1"/>
-        </w:rPr>
-        <w:pStyle w:val="P68B1DB1-Normal2"/>
-      </w:pPr>
-      <w:r>
-        <w:t xml:space="preserve">แต่ละสลอตหรือรอบนัดพบที่มีระยะเวลา 1 ชั่วโมงนั้นจัดขึ้นได้ระหว่าง 9:00 น. ถึง 18:00 น. ตั้งแต่วันที่ [DATE] ถึงวันที่ [DATE]</w:t>
-      </w:r>
-    </w:p>
-    <w:p>
-      <w:pPr>
-        <w:rPr>
-          <w:rFonts w:ascii="IBM Plex Sans" w:hAnsi="IBM Plex Sans" w:cs="IBM Plex Sans" w:eastAsia="IBM Plex Sans"/>
-          <w:b w:val="1"/>
-        </w:rPr>
-      </w:pPr>
-    </w:p>
-    <w:p>
-      <w:pPr>
-        <w:rPr>
-          <w:rFonts w:ascii="IBM Plex Sans" w:hAnsi="IBM Plex Sans" w:cs="IBM Plex Sans" w:eastAsia="IBM Plex Sans"/>
-        </w:rPr>
-        <w:pStyle w:val="P68B1DB1-Normal2"/>
-      </w:pPr>
-      <w:r>
-        <w:rPr>
-          <w:b w:val="1"/>
-        </w:rPr>
-        <w:t>ที่ไหน?</w:t>
-        <w:br w:type="textWrapping"/>
-        <w:t>เรา</w:t>
-      </w:r>
-      <w:r>
-        <w:t>จะมีการยืนยันในภายหลัง</w:t>
+        <w:t>කවද්ද?</w:t>
+      </w:r>
+    </w:p>
+    <w:p>
+      <w:pPr>
+        <w:rPr>
+          <w:rFonts w:ascii="IBM Plex Sans" w:hAnsi="IBM Plex Sans" w:cs="IBM Plex Sans" w:eastAsia="IBM Plex Sans"/>
+          <w:b w:val="1"/>
+        </w:rPr>
+        <w:pStyle w:val="P68B1DB1-Normal2"/>
+      </w:pPr>
+      <w:r>
+        <w:t xml:space="preserve">Each slot or meeting session lasts for 1 hour and can be scheduled from 9:00 AM. until 6:00 PM. [DATE] සිට [DATE] දක්වා</w:t>
+      </w:r>
+    </w:p>
+    <w:p>
+      <w:pPr>
+        <w:rPr>
+          <w:rFonts w:ascii="IBM Plex Sans" w:hAnsi="IBM Plex Sans" w:cs="IBM Plex Sans" w:eastAsia="IBM Plex Sans"/>
+          <w:b w:val="1"/>
+        </w:rPr>
+      </w:pPr>
+    </w:p>
+    <w:p>
+      <w:pPr>
+        <w:rPr>
+          <w:rFonts w:ascii="IBM Plex Sans" w:hAnsi="IBM Plex Sans" w:cs="IBM Plex Sans" w:eastAsia="IBM Plex Sans"/>
+        </w:rPr>
+        <w:pStyle w:val="P68B1DB1-Normal2"/>
+      </w:pPr>
+      <w:r>
+        <w:rPr>
+          <w:b w:val="1"/>
+        </w:rPr>
+        <w:t>Where?</w:t>
+        <w:br w:type="textWrapping"/>
+        <w:t>We</w:t>
+      </w:r>
+      <w:r>
+        <w:t xml:space="preserve"> will confirm later.</w:t>
       </w:r>
     </w:p>
     <w:p>
@@ -2000,90 +2000,90 @@
         <w:pStyle w:val="P68B1DB1-Normal4"/>
       </w:pPr>
       <w:r>
-        <w:t>จะจองสลอตหรือรอบนัดพบได้อย่างไร?</w:t>
-      </w:r>
-    </w:p>
-    <w:p>
-      <w:pPr>
-        <w:rPr>
-          <w:rFonts w:ascii="IBM Plex Sans" w:hAnsi="IBM Plex Sans" w:cs="IBM Plex Sans" w:eastAsia="IBM Plex Sans"/>
-        </w:rPr>
-        <w:pStyle w:val="P68B1DB1-Normal2"/>
-      </w:pPr>
-      <w:r>
-        <w:t xml:space="preserve">กรุณาเลือกวันที่และเวลา แล้วตอบกลับอีเมล์นี้ภายในวันที่ [DATE] (เราจะใช้หลัก "มาก่อนได้ก่อน" หากมีการจองซ้ำกัน)</w:t>
-      </w:r>
-    </w:p>
-    <w:p>
-      <w:pPr>
-        <w:rPr>
-          <w:rFonts w:ascii="IBM Plex Sans" w:hAnsi="IBM Plex Sans" w:cs="IBM Plex Sans" w:eastAsia="IBM Plex Sans"/>
-        </w:rPr>
-      </w:pPr>
-    </w:p>
-    <w:p>
-      <w:pPr>
-        <w:rPr>
-          <w:rFonts w:ascii="IBM Plex Sans" w:hAnsi="IBM Plex Sans" w:cs="IBM Plex Sans" w:eastAsia="IBM Plex Sans"/>
-        </w:rPr>
-        <w:pStyle w:val="P68B1DB1-Normal2"/>
-      </w:pPr>
-      <w:r>
-        <w:t xml:space="preserve">เรายินดีที่จะให้คุณนำลูกค้าและเพื่อนๆ ของคุณที่สนใจจะเรียนรู้เพิ่มเติมเกี่ยวกับการซื้อขายบน Deriv มาด้วยได้เช่นกัน</w:t>
-      </w:r>
-    </w:p>
-    <w:p>
-      <w:pPr>
-        <w:rPr>
-          <w:rFonts w:ascii="IBM Plex Sans" w:hAnsi="IBM Plex Sans" w:cs="IBM Plex Sans" w:eastAsia="IBM Plex Sans"/>
-        </w:rPr>
-      </w:pPr>
-    </w:p>
-    <w:p>
-      <w:pPr>
-        <w:rPr>
-          <w:rFonts w:ascii="IBM Plex Sans" w:hAnsi="IBM Plex Sans" w:cs="IBM Plex Sans" w:eastAsia="IBM Plex Sans"/>
-        </w:rPr>
-        <w:pStyle w:val="P68B1DB1-Normal2"/>
-      </w:pPr>
-      <w:r>
-        <w:t xml:space="preserve">เราขอขอบคุณสำหรับการสนับสนุนอย่างต่อเนื่องของคุณและหวังว่าจะได้พบกับคุณเร็วๆ นี้!</w:t>
-      </w:r>
-    </w:p>
-    <w:p>
-      <w:pPr>
-        <w:rPr>
-          <w:rFonts w:ascii="IBM Plex Sans" w:hAnsi="IBM Plex Sans" w:cs="IBM Plex Sans" w:eastAsia="IBM Plex Sans"/>
-        </w:rPr>
-      </w:pPr>
-    </w:p>
-    <w:p>
-      <w:pPr>
-        <w:rPr>
-          <w:rFonts w:ascii="IBM Plex Sans" w:hAnsi="IBM Plex Sans" w:cs="IBM Plex Sans" w:eastAsia="IBM Plex Sans"/>
-        </w:rPr>
-        <w:pStyle w:val="P68B1DB1-Normal2"/>
-      </w:pPr>
-      <w:r>
-        <w:t xml:space="preserve">ป.ล. เราจะมีการแจกสินค้าที่ระลึกของ Deriv ฟรี อย่าพลาด!</w:t>
-      </w:r>
-    </w:p>
-    <w:p>
-      <w:pPr>
-        <w:rPr>
-          <w:rFonts w:ascii="IBM Plex Sans" w:hAnsi="IBM Plex Sans" w:cs="IBM Plex Sans" w:eastAsia="IBM Plex Sans"/>
-        </w:rPr>
-      </w:pPr>
-    </w:p>
-    <w:p>
-      <w:pPr>
-        <w:rPr>
-          <w:rFonts w:ascii="IBM Plex Sans" w:hAnsi="IBM Plex Sans" w:cs="IBM Plex Sans" w:eastAsia="IBM Plex Sans"/>
-        </w:rPr>
-        <w:pStyle w:val="P68B1DB1-Normal2"/>
-      </w:pPr>
-      <w:r>
-        <w:t xml:space="preserve">หากคุณมีข้อสงสัย โปรดติดต่อเราผ่านทาง </w:t>
+        <w:t xml:space="preserve">රැස් වීමක් හෝ වනාන්ට වඩාද?</w:t>
+      </w:r>
+    </w:p>
+    <w:p>
+      <w:pPr>
+        <w:rPr>
+          <w:rFonts w:ascii="IBM Plex Sans" w:hAnsi="IBM Plex Sans" w:cs="IBM Plex Sans" w:eastAsia="IBM Plex Sans"/>
+        </w:rPr>
+        <w:pStyle w:val="P68B1DB1-Normal2"/>
+      </w:pPr>
+      <w:r>
+        <w:t xml:space="preserve">Please select a date and time, and reply to this email by [DATE] (we will use a "first come, first served" basis if there are overlapping bookings).</w:t>
+      </w:r>
+    </w:p>
+    <w:p>
+      <w:pPr>
+        <w:rPr>
+          <w:rFonts w:ascii="IBM Plex Sans" w:hAnsi="IBM Plex Sans" w:cs="IBM Plex Sans" w:eastAsia="IBM Plex Sans"/>
+        </w:rPr>
+      </w:pPr>
+    </w:p>
+    <w:p>
+      <w:pPr>
+        <w:rPr>
+          <w:rFonts w:ascii="IBM Plex Sans" w:hAnsi="IBM Plex Sans" w:cs="IBM Plex Sans" w:eastAsia="IBM Plex Sans"/>
+        </w:rPr>
+        <w:pStyle w:val="P68B1DB1-Normal2"/>
+      </w:pPr>
+      <w:r>
+        <w:t xml:space="preserve">We are happy to invite you to bring along clients and friends who are interested in learning more about trading on Deriv.</w:t>
+      </w:r>
+    </w:p>
+    <w:p>
+      <w:pPr>
+        <w:rPr>
+          <w:rFonts w:ascii="IBM Plex Sans" w:hAnsi="IBM Plex Sans" w:cs="IBM Plex Sans" w:eastAsia="IBM Plex Sans"/>
+        </w:rPr>
+      </w:pPr>
+    </w:p>
+    <w:p>
+      <w:pPr>
+        <w:rPr>
+          <w:rFonts w:ascii="IBM Plex Sans" w:hAnsi="IBM Plex Sans" w:cs="IBM Plex Sans" w:eastAsia="IBM Plex Sans"/>
+        </w:rPr>
+        <w:pStyle w:val="P68B1DB1-Normal2"/>
+      </w:pPr>
+      <w:r>
+        <w:t xml:space="preserve">ඔබගේ සහාය සඳහා ස්තූතියි සහ ඉක්මනින් ඔබව දැක්වීමට අපි බලාපොරොත්තු වෙමු!</w:t>
+      </w:r>
+    </w:p>
+    <w:p>
+      <w:pPr>
+        <w:rPr>
+          <w:rFonts w:ascii="IBM Plex Sans" w:hAnsi="IBM Plex Sans" w:cs="IBM Plex Sans" w:eastAsia="IBM Plex Sans"/>
+        </w:rPr>
+      </w:pPr>
+    </w:p>
+    <w:p>
+      <w:pPr>
+        <w:rPr>
+          <w:rFonts w:ascii="IBM Plex Sans" w:hAnsi="IBM Plex Sans" w:cs="IBM Plex Sans" w:eastAsia="IBM Plex Sans"/>
+        </w:rPr>
+        <w:pStyle w:val="P68B1DB1-Normal2"/>
+      </w:pPr>
+      <w:r>
+        <w:t xml:space="preserve">පියාසිය. We will have free Deriv merchandise giveaways. Don’t miss out!</w:t>
+      </w:r>
+    </w:p>
+    <w:p>
+      <w:pPr>
+        <w:rPr>
+          <w:rFonts w:ascii="IBM Plex Sans" w:hAnsi="IBM Plex Sans" w:cs="IBM Plex Sans" w:eastAsia="IBM Plex Sans"/>
+        </w:rPr>
+      </w:pPr>
+    </w:p>
+    <w:p>
+      <w:pPr>
+        <w:rPr>
+          <w:rFonts w:ascii="IBM Plex Sans" w:hAnsi="IBM Plex Sans" w:cs="IBM Plex Sans" w:eastAsia="IBM Plex Sans"/>
+        </w:rPr>
+        <w:pStyle w:val="P68B1DB1-Normal2"/>
+      </w:pPr>
+      <w:r>
+        <w:t xml:space="preserve">If you have any questions, please contact us at </w:t>
       </w:r>
     </w:p>
     <w:p>

</xml_diff>